<commit_message>
i did it i did it i did it i did it. I FIGURE OUT THIS GRAVITY THING
</commit_message>
<xml_diff>
--- a/Personal Project Daily Documentation Log 3.docx
+++ b/Personal Project Daily Documentation Log 3.docx
@@ -368,15 +368,15 @@
               </w:rPr>
               <w:t xml:space="preserve">There isn’t a very good tutorial on the Three.js website so I had to find some </w:t>
             </w:r>
-            <w:proofErr w:type="spellStart"/>
-            <w:r>
-              <w:rPr>
-                <w:sz w:val="20"/>
-                <w:szCs w:val="20"/>
-              </w:rPr>
-              <w:t>youtube</w:t>
-            </w:r>
-            <w:proofErr w:type="spellEnd"/>
+            <w:r>
+              <w:rPr>
+                <w:sz w:val="20"/>
+                <w:szCs w:val="20"/>
+              </w:rPr>
+              <w:t>YouTube</w:t>
+            </w:r>
+            <w:bookmarkStart w:id="0" w:name="_GoBack"/>
+            <w:bookmarkEnd w:id="0"/>
             <w:r>
               <w:rPr>
                 <w:sz w:val="20"/>
@@ -452,7 +452,13 @@
               <w:jc w:val="center"/>
             </w:pPr>
             <w:r>
-              <w:t>Yes               No</w:t>
+              <w:rPr>
+                <w:highlight w:val="yellow"/>
+              </w:rPr>
+              <w:t>Yes</w:t>
+            </w:r>
+            <w:r>
+              <w:t xml:space="preserve">               No</w:t>
             </w:r>
           </w:p>
         </w:tc>
@@ -542,7 +548,13 @@
               <w:jc w:val="center"/>
             </w:pPr>
             <w:r>
-              <w:t>Yes               No</w:t>
+              <w:rPr>
+                <w:highlight w:val="yellow"/>
+              </w:rPr>
+              <w:t>Yes</w:t>
+            </w:r>
+            <w:r>
+              <w:t xml:space="preserve">               No</w:t>
             </w:r>
           </w:p>
         </w:tc>
@@ -843,8 +855,6 @@
       <w:pPr>
         <w:jc w:val="center"/>
       </w:pPr>
-      <w:bookmarkStart w:id="0" w:name="_GoBack"/>
-      <w:bookmarkEnd w:id="0"/>
     </w:p>
     <w:sectPr>
       <w:pgSz w:w="15840" w:h="12240" w:orient="landscape"/>

</xml_diff>

<commit_message>
i fixed the physics thing, now it works. had to move the 'scene.simulate' into the animate method
</commit_message>
<xml_diff>
--- a/Personal Project Daily Documentation Log 3.docx
+++ b/Personal Project Daily Documentation Log 3.docx
@@ -26,21 +26,21 @@
     <w:tbl>
       <w:tblPr>
         <w:tblStyle w:val="TableGrid"/>
-        <w:tblW w:w="0" w:type="auto"/>
+        <w:tblW w:w="13009" w:type="dxa"/>
         <w:tblLook w:val="04A0" w:firstRow="1" w:lastRow="0" w:firstColumn="1" w:lastColumn="0" w:noHBand="0" w:noVBand="1"/>
       </w:tblPr>
       <w:tblGrid>
-        <w:gridCol w:w="4316"/>
-        <w:gridCol w:w="4317"/>
-        <w:gridCol w:w="4317"/>
+        <w:gridCol w:w="4335"/>
+        <w:gridCol w:w="4336"/>
+        <w:gridCol w:w="4338"/>
       </w:tblGrid>
       <w:tr>
         <w:trPr>
-          <w:trHeight w:val="395"/>
+          <w:trHeight w:val="388"/>
         </w:trPr>
         <w:tc>
           <w:tcPr>
-            <w:tcW w:w="4316" w:type="dxa"/>
+            <w:tcW w:w="4335" w:type="dxa"/>
             <w:vAlign w:val="center"/>
           </w:tcPr>
           <w:p>
@@ -82,14 +82,14 @@
         </w:tc>
         <w:tc>
           <w:tcPr>
-            <w:tcW w:w="4317" w:type="dxa"/>
+            <w:tcW w:w="4336" w:type="dxa"/>
             <w:vAlign w:val="center"/>
           </w:tcPr>
           <w:p/>
         </w:tc>
         <w:tc>
           <w:tcPr>
-            <w:tcW w:w="4317" w:type="dxa"/>
+            <w:tcW w:w="4336" w:type="dxa"/>
             <w:vAlign w:val="center"/>
           </w:tcPr>
           <w:p>
@@ -118,11 +118,11 @@
       </w:tr>
       <w:tr>
         <w:trPr>
-          <w:trHeight w:val="440"/>
+          <w:trHeight w:val="433"/>
         </w:trPr>
         <w:tc>
           <w:tcPr>
-            <w:tcW w:w="12950" w:type="dxa"/>
+            <w:tcW w:w="13009" w:type="dxa"/>
             <w:gridSpan w:val="3"/>
             <w:vAlign w:val="center"/>
           </w:tcPr>
@@ -152,11 +152,11 @@
       </w:tr>
       <w:tr>
         <w:trPr>
-          <w:trHeight w:val="440"/>
+          <w:trHeight w:val="433"/>
         </w:trPr>
         <w:tc>
           <w:tcPr>
-            <w:tcW w:w="12950" w:type="dxa"/>
+            <w:tcW w:w="13009" w:type="dxa"/>
             <w:gridSpan w:val="3"/>
             <w:vAlign w:val="center"/>
           </w:tcPr>
@@ -187,9 +187,12 @@
         </w:tc>
       </w:tr>
       <w:tr>
-        <w:tc>
-          <w:tcPr>
-            <w:tcW w:w="12950" w:type="dxa"/>
+        <w:trPr>
+          <w:trHeight w:val="280"/>
+        </w:trPr>
+        <w:tc>
+          <w:tcPr>
+            <w:tcW w:w="13009" w:type="dxa"/>
             <w:gridSpan w:val="3"/>
           </w:tcPr>
           <w:p>
@@ -200,9 +203,12 @@
         </w:tc>
       </w:tr>
       <w:tr>
-        <w:tc>
-          <w:tcPr>
-            <w:tcW w:w="4316" w:type="dxa"/>
+        <w:trPr>
+          <w:trHeight w:val="856"/>
+        </w:trPr>
+        <w:tc>
+          <w:tcPr>
+            <w:tcW w:w="4335" w:type="dxa"/>
           </w:tcPr>
           <w:p>
             <w:pPr>
@@ -244,7 +250,7 @@
         </w:tc>
         <w:tc>
           <w:tcPr>
-            <w:tcW w:w="4317" w:type="dxa"/>
+            <w:tcW w:w="4336" w:type="dxa"/>
           </w:tcPr>
           <w:p>
             <w:pPr>
@@ -265,7 +271,7 @@
         </w:tc>
         <w:tc>
           <w:tcPr>
-            <w:tcW w:w="4317" w:type="dxa"/>
+            <w:tcW w:w="4336" w:type="dxa"/>
           </w:tcPr>
           <w:p>
             <w:pPr>
@@ -302,9 +308,12 @@
         </w:tc>
       </w:tr>
       <w:tr>
-        <w:tc>
-          <w:tcPr>
-            <w:tcW w:w="4316" w:type="dxa"/>
+        <w:trPr>
+          <w:trHeight w:val="723"/>
+        </w:trPr>
+        <w:tc>
+          <w:tcPr>
+            <w:tcW w:w="4335" w:type="dxa"/>
           </w:tcPr>
           <w:p>
             <w:pPr>
@@ -338,7 +347,7 @@
         </w:tc>
         <w:tc>
           <w:tcPr>
-            <w:tcW w:w="4317" w:type="dxa"/>
+            <w:tcW w:w="4336" w:type="dxa"/>
           </w:tcPr>
           <w:p>
             <w:pPr>
@@ -346,13 +355,21 @@
             </w:pPr>
             <w:r>
               <w:br/>
-              <w:t>Yes               No</w:t>
-            </w:r>
-          </w:p>
-        </w:tc>
-        <w:tc>
-          <w:tcPr>
-            <w:tcW w:w="4317" w:type="dxa"/>
+            </w:r>
+            <w:r>
+              <w:rPr>
+                <w:highlight w:val="yellow"/>
+              </w:rPr>
+              <w:t>Yes</w:t>
+            </w:r>
+            <w:r>
+              <w:t xml:space="preserve">               No</w:t>
+            </w:r>
+          </w:p>
+        </w:tc>
+        <w:tc>
+          <w:tcPr>
+            <w:tcW w:w="4336" w:type="dxa"/>
           </w:tcPr>
           <w:p>
             <w:pPr>
@@ -375,8 +392,6 @@
               </w:rPr>
               <w:t>YouTube</w:t>
             </w:r>
-            <w:bookmarkStart w:id="0" w:name="_GoBack"/>
-            <w:bookmarkEnd w:id="0"/>
             <w:r>
               <w:rPr>
                 <w:sz w:val="20"/>
@@ -388,9 +403,12 @@
         </w:tc>
       </w:tr>
       <w:tr>
-        <w:tc>
-          <w:tcPr>
-            <w:tcW w:w="4316" w:type="dxa"/>
+        <w:trPr>
+          <w:trHeight w:val="708"/>
+        </w:trPr>
+        <w:tc>
+          <w:tcPr>
+            <w:tcW w:w="4335" w:type="dxa"/>
           </w:tcPr>
           <w:p>
             <w:pPr>
@@ -440,7 +458,7 @@
         </w:tc>
         <w:tc>
           <w:tcPr>
-            <w:tcW w:w="4317" w:type="dxa"/>
+            <w:tcW w:w="4336" w:type="dxa"/>
           </w:tcPr>
           <w:p>
             <w:pPr>
@@ -464,7 +482,7 @@
         </w:tc>
         <w:tc>
           <w:tcPr>
-            <w:tcW w:w="4317" w:type="dxa"/>
+            <w:tcW w:w="4336" w:type="dxa"/>
           </w:tcPr>
           <w:p>
             <w:pPr>
@@ -500,9 +518,12 @@
         </w:tc>
       </w:tr>
       <w:tr>
-        <w:tc>
-          <w:tcPr>
-            <w:tcW w:w="4316" w:type="dxa"/>
+        <w:trPr>
+          <w:trHeight w:val="723"/>
+        </w:trPr>
+        <w:tc>
+          <w:tcPr>
+            <w:tcW w:w="4335" w:type="dxa"/>
           </w:tcPr>
           <w:p>
             <w:pPr>
@@ -536,7 +557,7 @@
         </w:tc>
         <w:tc>
           <w:tcPr>
-            <w:tcW w:w="4317" w:type="dxa"/>
+            <w:tcW w:w="4336" w:type="dxa"/>
           </w:tcPr>
           <w:p>
             <w:pPr>
@@ -560,7 +581,7 @@
         </w:tc>
         <w:tc>
           <w:tcPr>
-            <w:tcW w:w="4317" w:type="dxa"/>
+            <w:tcW w:w="4336" w:type="dxa"/>
           </w:tcPr>
           <w:p>
             <w:pPr>
@@ -580,9 +601,12 @@
         </w:tc>
       </w:tr>
       <w:tr>
-        <w:tc>
-          <w:tcPr>
-            <w:tcW w:w="4316" w:type="dxa"/>
+        <w:trPr>
+          <w:trHeight w:val="708"/>
+        </w:trPr>
+        <w:tc>
+          <w:tcPr>
+            <w:tcW w:w="4335" w:type="dxa"/>
           </w:tcPr>
           <w:p>
             <w:pPr>
@@ -616,7 +640,7 @@
         </w:tc>
         <w:tc>
           <w:tcPr>
-            <w:tcW w:w="4317" w:type="dxa"/>
+            <w:tcW w:w="4336" w:type="dxa"/>
           </w:tcPr>
           <w:p>
             <w:pPr>
@@ -628,28 +652,76 @@
               <w:jc w:val="center"/>
             </w:pPr>
             <w:r>
-              <w:t>Yes               No</w:t>
-            </w:r>
-          </w:p>
-        </w:tc>
-        <w:tc>
-          <w:tcPr>
-            <w:tcW w:w="4317" w:type="dxa"/>
-          </w:tcPr>
-          <w:p>
-            <w:pPr>
-              <w:rPr>
-                <w:sz w:val="20"/>
-                <w:szCs w:val="20"/>
-              </w:rPr>
-            </w:pPr>
+              <w:rPr>
+                <w:highlight w:val="yellow"/>
+              </w:rPr>
+              <w:t>Yes</w:t>
+            </w:r>
+            <w:r>
+              <w:t xml:space="preserve">               No</w:t>
+            </w:r>
+          </w:p>
+        </w:tc>
+        <w:tc>
+          <w:tcPr>
+            <w:tcW w:w="4336" w:type="dxa"/>
+          </w:tcPr>
+          <w:p>
+            <w:pPr>
+              <w:rPr>
+                <w:sz w:val="20"/>
+                <w:szCs w:val="20"/>
+              </w:rPr>
+            </w:pPr>
+            <w:r>
+              <w:rPr>
+                <w:sz w:val="20"/>
+                <w:szCs w:val="20"/>
+              </w:rPr>
+              <w:t xml:space="preserve">I add a </w:t>
+            </w:r>
+            <w:proofErr w:type="gramStart"/>
+            <w:r>
+              <w:rPr>
+                <w:sz w:val="20"/>
+                <w:szCs w:val="20"/>
+              </w:rPr>
+              <w:t>table</w:t>
+            </w:r>
+            <w:proofErr w:type="gramEnd"/>
+            <w:r>
+              <w:rPr>
+                <w:sz w:val="20"/>
+                <w:szCs w:val="20"/>
+              </w:rPr>
+              <w:t xml:space="preserve"> but having it now have the pieces clip through it was hard. I had to add a property to it to make it stay still using some </w:t>
+            </w:r>
+            <w:proofErr w:type="spellStart"/>
+            <w:r>
+              <w:rPr>
+                <w:sz w:val="20"/>
+                <w:szCs w:val="20"/>
+              </w:rPr>
+              <w:t>Physijs</w:t>
+            </w:r>
+            <w:proofErr w:type="spellEnd"/>
+            <w:r>
+              <w:rPr>
+                <w:sz w:val="20"/>
+                <w:szCs w:val="20"/>
+              </w:rPr>
+              <w:t xml:space="preserve"> thing</w:t>
+            </w:r>
           </w:p>
         </w:tc>
       </w:tr>
       <w:tr>
-        <w:tc>
-          <w:tcPr>
-            <w:tcW w:w="4316" w:type="dxa"/>
+        <w:trPr>
+          <w:trHeight w:val="1195"/>
+        </w:trPr>
+        <w:tc>
+          <w:tcPr>
+            <w:tcW w:w="4335" w:type="dxa"/>
           </w:tcPr>
           <w:p>
             <w:pPr>
@@ -699,7 +771,7 @@
         </w:tc>
         <w:tc>
           <w:tcPr>
-            <w:tcW w:w="4317" w:type="dxa"/>
+            <w:tcW w:w="4336" w:type="dxa"/>
           </w:tcPr>
           <w:p>
             <w:pPr>
@@ -711,150 +783,114 @@
               <w:jc w:val="center"/>
             </w:pPr>
             <w:r>
-              <w:t>Yes               No</w:t>
-            </w:r>
-          </w:p>
-        </w:tc>
-        <w:tc>
-          <w:tcPr>
-            <w:tcW w:w="4317" w:type="dxa"/>
-          </w:tcPr>
-          <w:p>
-            <w:pPr>
-              <w:rPr>
-                <w:sz w:val="20"/>
-                <w:szCs w:val="20"/>
-              </w:rPr>
-            </w:pPr>
-          </w:p>
-        </w:tc>
-      </w:tr>
-      <w:tr>
-        <w:tc>
-          <w:tcPr>
-            <w:tcW w:w="4316" w:type="dxa"/>
-          </w:tcPr>
-          <w:p>
-            <w:pPr>
-              <w:rPr>
-                <w:sz w:val="20"/>
-                <w:szCs w:val="20"/>
-              </w:rPr>
-            </w:pPr>
-            <w:r>
-              <w:rPr>
-                <w:sz w:val="20"/>
-                <w:szCs w:val="20"/>
-              </w:rPr>
-              <w:br/>
-            </w:r>
-            <w:r>
-              <w:rPr>
-                <w:sz w:val="20"/>
-                <w:szCs w:val="20"/>
-              </w:rPr>
-              <w:br/>
-            </w:r>
-          </w:p>
-        </w:tc>
-        <w:tc>
-          <w:tcPr>
-            <w:tcW w:w="4317" w:type="dxa"/>
-          </w:tcPr>
-          <w:p>
-            <w:pPr>
-              <w:jc w:val="center"/>
-            </w:pPr>
-          </w:p>
-          <w:p>
-            <w:pPr>
-              <w:jc w:val="center"/>
-            </w:pPr>
-            <w:r>
-              <w:t>Yes               No</w:t>
-            </w:r>
-          </w:p>
-        </w:tc>
-        <w:tc>
-          <w:tcPr>
-            <w:tcW w:w="4317" w:type="dxa"/>
-          </w:tcPr>
-          <w:p>
-            <w:pPr>
-              <w:rPr>
-                <w:sz w:val="20"/>
-                <w:szCs w:val="20"/>
-              </w:rPr>
-            </w:pPr>
-          </w:p>
-        </w:tc>
-      </w:tr>
-      <w:tr>
-        <w:tc>
-          <w:tcPr>
-            <w:tcW w:w="4316" w:type="dxa"/>
-          </w:tcPr>
-          <w:p>
-            <w:pPr>
-              <w:rPr>
-                <w:sz w:val="20"/>
-                <w:szCs w:val="20"/>
-              </w:rPr>
-            </w:pPr>
-            <w:r>
-              <w:rPr>
-                <w:sz w:val="20"/>
-                <w:szCs w:val="20"/>
-              </w:rPr>
-              <w:br/>
-            </w:r>
-            <w:r>
-              <w:rPr>
-                <w:sz w:val="20"/>
-                <w:szCs w:val="20"/>
-              </w:rPr>
-              <w:br/>
-            </w:r>
-          </w:p>
-        </w:tc>
-        <w:tc>
-          <w:tcPr>
-            <w:tcW w:w="4317" w:type="dxa"/>
-          </w:tcPr>
-          <w:p>
-            <w:pPr>
-              <w:jc w:val="center"/>
-            </w:pPr>
-          </w:p>
-          <w:p>
-            <w:pPr>
-              <w:jc w:val="center"/>
-            </w:pPr>
-            <w:r>
-              <w:t>Yes               No</w:t>
-            </w:r>
-          </w:p>
-        </w:tc>
-        <w:tc>
-          <w:tcPr>
-            <w:tcW w:w="4317" w:type="dxa"/>
-          </w:tcPr>
-          <w:p>
-            <w:pPr>
-              <w:rPr>
-                <w:sz w:val="20"/>
-                <w:szCs w:val="20"/>
-              </w:rPr>
-            </w:pPr>
+              <w:rPr>
+                <w:highlight w:val="yellow"/>
+              </w:rPr>
+              <w:t>Yes</w:t>
+            </w:r>
+            <w:r>
+              <w:t xml:space="preserve">               No</w:t>
+            </w:r>
+          </w:p>
+        </w:tc>
+        <w:tc>
+          <w:tcPr>
+            <w:tcW w:w="4336" w:type="dxa"/>
+          </w:tcPr>
+          <w:p>
+            <w:pPr>
+              <w:rPr>
+                <w:sz w:val="20"/>
+                <w:szCs w:val="20"/>
+              </w:rPr>
+            </w:pPr>
+            <w:r>
+              <w:rPr>
+                <w:sz w:val="20"/>
+                <w:szCs w:val="20"/>
+              </w:rPr>
+              <w:t xml:space="preserve">I wrote it out on a white board and came to </w:t>
+            </w:r>
+            <w:proofErr w:type="gramStart"/>
+            <w:r>
+              <w:rPr>
+                <w:sz w:val="20"/>
+                <w:szCs w:val="20"/>
+              </w:rPr>
+              <w:t>a the</w:t>
+            </w:r>
+            <w:proofErr w:type="gramEnd"/>
+            <w:r>
+              <w:rPr>
+                <w:sz w:val="20"/>
+                <w:szCs w:val="20"/>
+              </w:rPr>
+              <w:t xml:space="preserve"> conclusion that it was a 3d array. That hard part was turning the pieces using radians. I also had to offset the </w:t>
+            </w:r>
+            <w:proofErr w:type="gramStart"/>
+            <w:r>
+              <w:rPr>
+                <w:sz w:val="20"/>
+                <w:szCs w:val="20"/>
+              </w:rPr>
+              <w:t>pieces</w:t>
+            </w:r>
+            <w:proofErr w:type="gramEnd"/>
+            <w:r>
+              <w:rPr>
+                <w:sz w:val="20"/>
+                <w:szCs w:val="20"/>
+              </w:rPr>
+              <w:t xml:space="preserve"> so they weren’t siting on top of each other.</w:t>
+            </w:r>
           </w:p>
         </w:tc>
       </w:tr>
     </w:tbl>
+    <w:p>
+      <w:r>
+        <w:t xml:space="preserve">This project really challenged me and made me use all the concepts I learned throughout the years </w:t>
+      </w:r>
+      <w:r>
+        <w:t>with the 3D arrays to Hex colors. If you want to see this project you can either download it or send me an email and I can send you a video to what I did.</w:t>
+      </w:r>
+    </w:p>
     <w:p/>
     <w:p>
-      <w:pPr>
-        <w:jc w:val="center"/>
-      </w:pPr>
+      <w:r>
+        <w:t xml:space="preserve">Thank you for being such an amazing teacher and your teaching is what go me into UMass Amherst. </w:t>
+      </w:r>
+    </w:p>
+    <w:p>
+      <w:bookmarkStart w:id="0" w:name="_GoBack"/>
+      <w:bookmarkEnd w:id="0"/>
+    </w:p>
+    <w:p>
+      <w:r>
+        <w:t xml:space="preserve">My Personal Email address is </w:t>
+      </w:r>
+      <w:hyperlink r:id="rId5" w:history="1">
+        <w:r>
+          <w:rPr>
+            <w:rStyle w:val="Hyperlink"/>
+          </w:rPr>
+          <w:t>thomaslombardicms@gmail.com</w:t>
+        </w:r>
+      </w:hyperlink>
+      <w:r>
+        <w:t xml:space="preserve"> and my Phone # is 1 (774)-321-5210</w:t>
+      </w:r>
+    </w:p>
+    <w:p>
+      <w:r>
+        <w:t>Sincerely</w:t>
+      </w:r>
+      <w:r>
+        <w:t>,</w:t>
+      </w:r>
+      <w:r>
+        <w:t xml:space="preserve"> Thomas Lombardi</w:t>
+      </w:r>
     </w:p>
     <w:sectPr>
       <w:pgSz w:w="15840" w:h="12240" w:orient="landscape"/>
@@ -1307,12 +1343,21 @@
     <w:name w:val="Hyperlink"/>
     <w:basedOn w:val="DefaultParagraphFont"/>
     <w:uiPriority w:val="99"/>
-    <w:semiHidden/>
     <w:unhideWhenUsed/>
     <w:rsid w:val="0012746C"/>
     <w:rPr>
       <w:color w:val="0000FF"/>
       <w:u w:val="single"/>
+    </w:rPr>
+  </w:style>
+  <w:style w:type="character" w:styleId="UnresolvedMention">
+    <w:name w:val="Unresolved Mention"/>
+    <w:basedOn w:val="DefaultParagraphFont"/>
+    <w:uiPriority w:val="99"/>
+    <w:rsid w:val="006023A6"/>
+    <w:rPr>
+      <w:color w:val="605E5C"/>
+      <w:shd w:val="clear" w:color="auto" w:fill="E1DFDD"/>
     </w:rPr>
   </w:style>
 </w:styles>

</xml_diff>